<commit_message>
Added in class project for MultiDimensional array, and a copy of my array IO to projects
</commit_message>
<xml_diff>
--- a/projects/Projects3-4.docx
+++ b/projects/Projects3-4.docx
@@ -7,26 +7,21 @@
         <w:spacing w:line="240" w:lineRule="auto"/>
       </w:pPr>
       <w:r>
-        <w:t>//AUTHOR:</w:t>
-      </w:r>
-      <w:r>
-        <w:tab/>
-        <w:t>DAN CRISP</w:t>
-      </w:r>
+        <w:t>//NOTE: OLD PROJECTS, BUT NO GRADE SEEN ON D2L. BROUGHT UP IN E-MAIL MID-OCT.</w:t>
+      </w:r>
+      <w:bookmarkStart w:id="0" w:name="_GoBack"/>
+      <w:bookmarkEnd w:id="0"/>
     </w:p>
     <w:p>
       <w:pPr>
         <w:spacing w:line="240" w:lineRule="auto"/>
       </w:pPr>
       <w:r>
-        <w:t>//DATE:</w:t>
+        <w:t>//AUTHOR:</w:t>
       </w:r>
       <w:r>
         <w:tab/>
-      </w:r>
-      <w:r>
-        <w:tab/>
-        <w:t>19OCT2016</w:t>
+        <w:t>DAN CRISP</w:t>
       </w:r>
     </w:p>
     <w:p>
@@ -34,6 +29,21 @@
         <w:spacing w:line="240" w:lineRule="auto"/>
       </w:pPr>
       <w:r>
+        <w:t>//DATE:</w:t>
+      </w:r>
+      <w:r>
+        <w:tab/>
+      </w:r>
+      <w:r>
+        <w:tab/>
+        <w:t>19OCT2016</w:t>
+      </w:r>
+    </w:p>
+    <w:p>
+      <w:pPr>
+        <w:spacing w:line="240" w:lineRule="auto"/>
+      </w:pPr>
+      <w:r>
         <w:t>//FILES:</w:t>
       </w:r>
       <w:r>
@@ -50,20 +60,10 @@
       </w:r>
       <w:r>
         <w:tab/>
-      </w:r>
-      <w:r>
         <w:t>(</w:t>
       </w:r>
       <w:r>
-        <w:t>custom tailor</w:t>
-      </w:r>
-      <w:r>
-        <w:t>, p</w:t>
-      </w:r>
-      <w:bookmarkStart w:id="0" w:name="_GoBack"/>
-      <w:bookmarkEnd w:id="0"/>
-      <w:r>
-        <w:t>rime numbers</w:t>
+        <w:t>custom tailor, prime numbers</w:t>
       </w:r>
       <w:r>
         <w:t>)</w:t>
@@ -76,8 +76,8 @@
         </w:rPr>
         <w:drawing>
           <wp:inline distT="0" distB="0" distL="0" distR="0" wp14:anchorId="6AE827B3" wp14:editId="58F67052">
-            <wp:extent cx="8313066" cy="4199166"/>
-            <wp:effectExtent l="0" t="317" r="0" b="0"/>
+            <wp:extent cx="7512603" cy="3794829"/>
+            <wp:effectExtent l="0" t="8255" r="4445" b="4445"/>
             <wp:docPr id="1" name="Picture 1"/>
             <wp:cNvGraphicFramePr>
               <a:graphicFrameLocks xmlns:a="http://schemas.openxmlformats.org/drawingml/2006/main" noChangeAspect="1"/>
@@ -98,7 +98,7 @@
                   <pic:spPr>
                     <a:xfrm rot="16200000">
                       <a:off x="0" y="0"/>
-                      <a:ext cx="8378343" cy="4232139"/>
+                      <a:ext cx="7589107" cy="3833473"/>
                     </a:xfrm>
                     <a:prstGeom prst="rect">
                       <a:avLst/>
@@ -585,6 +585,36 @@
     <w:semiHidden/>
     <w:unhideWhenUsed/>
   </w:style>
+  <w:style w:type="paragraph" w:styleId="BalloonText">
+    <w:name w:val="Balloon Text"/>
+    <w:basedOn w:val="Normal"/>
+    <w:link w:val="BalloonTextChar"/>
+    <w:uiPriority w:val="99"/>
+    <w:semiHidden/>
+    <w:unhideWhenUsed/>
+    <w:rsid w:val="00EF7054"/>
+    <w:pPr>
+      <w:spacing w:after="0" w:line="240" w:lineRule="auto"/>
+    </w:pPr>
+    <w:rPr>
+      <w:rFonts w:ascii="Segoe UI" w:hAnsi="Segoe UI" w:cs="Segoe UI"/>
+      <w:sz w:val="18"/>
+      <w:szCs w:val="18"/>
+    </w:rPr>
+  </w:style>
+  <w:style w:type="character" w:customStyle="1" w:styleId="BalloonTextChar">
+    <w:name w:val="Balloon Text Char"/>
+    <w:basedOn w:val="DefaultParagraphFont"/>
+    <w:link w:val="BalloonText"/>
+    <w:uiPriority w:val="99"/>
+    <w:semiHidden/>
+    <w:rsid w:val="00EF7054"/>
+    <w:rPr>
+      <w:rFonts w:ascii="Segoe UI" w:hAnsi="Segoe UI" w:cs="Segoe UI"/>
+      <w:sz w:val="18"/>
+      <w:szCs w:val="18"/>
+    </w:rPr>
+  </w:style>
 </w:styles>
 </file>
 

</xml_diff>